<commit_message>
PCD_HW4: Restructured both formats of the documentation
</commit_message>
<xml_diff>
--- a/PCD_HW4/Ricardian-contracts.docx
+++ b/PCD_HW4/Ricardian-contracts.docx
@@ -7,16 +7,18 @@
         <w:spacing w:line="360" w:lineRule="auto"/>
         <w:jc w:val="center"/>
         <w:rPr>
-          <w:rFonts w:ascii="Times New Roman" w:hAnsi="Times New Roman" w:cs="Times New Roman"/>
-          <w:sz w:val="29"/>
-          <w:szCs w:val="29"/>
-        </w:rPr>
-      </w:pPr>
-      <w:r>
-        <w:rPr>
-          <w:rFonts w:ascii="Times New Roman" w:hAnsi="Times New Roman" w:cs="Times New Roman"/>
-          <w:sz w:val="29"/>
-          <w:szCs w:val="29"/>
+          <w:rFonts w:asciiTheme="majorHAnsi" w:eastAsiaTheme="majorEastAsia" w:hAnsiTheme="majorHAnsi" w:cstheme="majorBidi"/>
+          <w:color w:val="2E74B5" w:themeColor="accent1" w:themeShade="BF"/>
+          <w:sz w:val="32"/>
+          <w:szCs w:val="32"/>
+        </w:rPr>
+      </w:pPr>
+      <w:r>
+        <w:rPr>
+          <w:rFonts w:asciiTheme="majorHAnsi" w:eastAsiaTheme="majorEastAsia" w:hAnsiTheme="majorHAnsi" w:cstheme="majorBidi"/>
+          <w:color w:val="2E74B5" w:themeColor="accent1" w:themeShade="BF"/>
+          <w:sz w:val="32"/>
+          <w:szCs w:val="32"/>
         </w:rPr>
         <w:t>Ricardian contracts</w:t>
       </w:r>
@@ -437,7 +439,6 @@
           <w:sz w:val="26"/>
           <w:szCs w:val="26"/>
         </w:rPr>
-        <w:lastRenderedPageBreak/>
         <w:t>Smart Contracts</w:t>
       </w:r>
     </w:p>
@@ -765,7 +766,7 @@
           <w:sz w:val="26"/>
           <w:szCs w:val="26"/>
         </w:rPr>
-        <w:t xml:space="preserve"> After the code is written, it is uploaded to the EVM – Ethereum Virtual Machine that supports executing the code with the help of a </w:t>
+        <w:t xml:space="preserve"> After the code is written, it is uploaded to the EVM – </w:t>
       </w:r>
       <w:r>
         <w:rPr>
@@ -774,7 +775,7 @@
           <w:szCs w:val="26"/>
         </w:rPr>
         <w:lastRenderedPageBreak/>
-        <w:t>universal runtime compiler or browser.</w:t>
+        <w:t>Ethereum Virtual Machine that supports executing the code with the help of a universal runtime compiler or browser.</w:t>
       </w:r>
       <w:r>
         <w:rPr>
@@ -914,6 +915,583 @@
           <w:sz w:val="26"/>
           <w:szCs w:val="26"/>
         </w:rPr>
+        <w:t xml:space="preserve">Smart Contracts and </w:t>
+      </w:r>
+      <w:proofErr w:type="spellStart"/>
+      <w:r>
+        <w:rPr>
+          <w:rFonts w:ascii="Times New Roman" w:hAnsi="Times New Roman" w:cs="Times New Roman"/>
+          <w:sz w:val="26"/>
+          <w:szCs w:val="26"/>
+        </w:rPr>
+        <w:t>IoT</w:t>
+      </w:r>
+      <w:proofErr w:type="spellEnd"/>
+    </w:p>
+    <w:p>
+      <w:pPr>
+        <w:spacing w:line="360" w:lineRule="auto"/>
+        <w:ind w:left="360" w:firstLine="720"/>
+        <w:jc w:val="both"/>
+        <w:rPr>
+          <w:rFonts w:ascii="Times New Roman" w:hAnsi="Times New Roman" w:cs="Times New Roman"/>
+          <w:sz w:val="26"/>
+          <w:szCs w:val="26"/>
+        </w:rPr>
+      </w:pPr>
+      <w:r>
+        <w:rPr>
+          <w:rFonts w:ascii="Times New Roman" w:hAnsi="Times New Roman" w:cs="Times New Roman"/>
+          <w:sz w:val="26"/>
+          <w:szCs w:val="26"/>
+        </w:rPr>
+        <w:t xml:space="preserve">The </w:t>
+      </w:r>
+      <w:proofErr w:type="spellStart"/>
+      <w:r>
+        <w:rPr>
+          <w:rFonts w:ascii="Times New Roman" w:hAnsi="Times New Roman" w:cs="Times New Roman"/>
+          <w:sz w:val="26"/>
+          <w:szCs w:val="26"/>
+        </w:rPr>
+        <w:t>IoT</w:t>
+      </w:r>
+      <w:proofErr w:type="spellEnd"/>
+      <w:r>
+        <w:rPr>
+          <w:rFonts w:ascii="Times New Roman" w:hAnsi="Times New Roman" w:cs="Times New Roman"/>
+          <w:sz w:val="26"/>
+          <w:szCs w:val="26"/>
+        </w:rPr>
+        <w:t xml:space="preserve"> may be understood like a principle to connect various devices for interoperation. The devices from an </w:t>
+      </w:r>
+      <w:proofErr w:type="spellStart"/>
+      <w:r>
+        <w:rPr>
+          <w:rFonts w:ascii="Times New Roman" w:hAnsi="Times New Roman" w:cs="Times New Roman"/>
+          <w:sz w:val="26"/>
+          <w:szCs w:val="26"/>
+        </w:rPr>
+        <w:t>IoT</w:t>
+      </w:r>
+      <w:proofErr w:type="spellEnd"/>
+      <w:r>
+        <w:rPr>
+          <w:rFonts w:ascii="Times New Roman" w:hAnsi="Times New Roman" w:cs="Times New Roman"/>
+          <w:sz w:val="26"/>
+          <w:szCs w:val="26"/>
+        </w:rPr>
+        <w:t xml:space="preserve"> network can interact with known and unknown devices. For a better understanding, we can consider a device being a car that meets another while runs towards a specific location. The cars “know” each other and may compute the distance between them, but driving to a new location may find another </w:t>
+      </w:r>
+      <w:proofErr w:type="spellStart"/>
+      <w:r>
+        <w:rPr>
+          <w:rFonts w:ascii="Times New Roman" w:hAnsi="Times New Roman" w:cs="Times New Roman"/>
+          <w:sz w:val="26"/>
+          <w:szCs w:val="26"/>
+        </w:rPr>
+        <w:t>IoT</w:t>
+      </w:r>
+      <w:proofErr w:type="spellEnd"/>
+      <w:r>
+        <w:rPr>
+          <w:rFonts w:ascii="Times New Roman" w:hAnsi="Times New Roman" w:cs="Times New Roman"/>
+          <w:sz w:val="26"/>
+          <w:szCs w:val="26"/>
+        </w:rPr>
+        <w:t xml:space="preserve"> device like a traffic light. The connection may be established between them, but the smart traffic light is </w:t>
+      </w:r>
+      <w:proofErr w:type="gramStart"/>
+      <w:r>
+        <w:rPr>
+          <w:rFonts w:ascii="Times New Roman" w:hAnsi="Times New Roman" w:cs="Times New Roman"/>
+          <w:sz w:val="26"/>
+          <w:szCs w:val="26"/>
+        </w:rPr>
+        <w:t>trustworthy ?</w:t>
+      </w:r>
+      <w:proofErr w:type="gramEnd"/>
+    </w:p>
+    <w:p>
+      <w:pPr>
+        <w:spacing w:line="360" w:lineRule="auto"/>
+        <w:ind w:left="360" w:firstLine="720"/>
+        <w:jc w:val="both"/>
+        <w:rPr>
+          <w:rFonts w:ascii="Times New Roman" w:hAnsi="Times New Roman" w:cs="Times New Roman"/>
+          <w:sz w:val="26"/>
+          <w:szCs w:val="26"/>
+        </w:rPr>
+      </w:pPr>
+      <w:r>
+        <w:rPr>
+          <w:rFonts w:ascii="Times New Roman" w:hAnsi="Times New Roman" w:cs="Times New Roman"/>
+          <w:sz w:val="26"/>
+          <w:szCs w:val="26"/>
+        </w:rPr>
+        <w:t xml:space="preserve">Considering an </w:t>
+      </w:r>
+      <w:proofErr w:type="spellStart"/>
+      <w:r>
+        <w:rPr>
+          <w:rFonts w:ascii="Times New Roman" w:hAnsi="Times New Roman" w:cs="Times New Roman"/>
+          <w:sz w:val="26"/>
+          <w:szCs w:val="26"/>
+        </w:rPr>
+        <w:t>IoT</w:t>
+      </w:r>
+      <w:proofErr w:type="spellEnd"/>
+      <w:r>
+        <w:rPr>
+          <w:rFonts w:ascii="Times New Roman" w:hAnsi="Times New Roman" w:cs="Times New Roman"/>
+          <w:sz w:val="26"/>
+          <w:szCs w:val="26"/>
+        </w:rPr>
+        <w:t xml:space="preserve"> device being a peer of a decentralized peer-to-peer system like blockchain, actions between devices or peers are  performed considering the smart contract agreed by them. Using a blockchain based model with a sequential and immutable ledger and consensus, </w:t>
+      </w:r>
+      <w:proofErr w:type="spellStart"/>
+      <w:r>
+        <w:rPr>
+          <w:rFonts w:ascii="Times New Roman" w:hAnsi="Times New Roman" w:cs="Times New Roman"/>
+          <w:sz w:val="26"/>
+          <w:szCs w:val="26"/>
+        </w:rPr>
+        <w:t>IoT</w:t>
+      </w:r>
+      <w:proofErr w:type="spellEnd"/>
+      <w:r>
+        <w:rPr>
+          <w:rFonts w:ascii="Times New Roman" w:hAnsi="Times New Roman" w:cs="Times New Roman"/>
+          <w:sz w:val="26"/>
+          <w:szCs w:val="26"/>
+        </w:rPr>
+        <w:t xml:space="preserve"> frameworks can take the advantage of performance for automated resources and security by providing:</w:t>
+      </w:r>
+    </w:p>
+    <w:p>
+      <w:pPr>
+        <w:pStyle w:val="ListParagraph"/>
+        <w:numPr>
+          <w:ilvl w:val="0"/>
+          <w:numId w:val="6"/>
+        </w:numPr>
+        <w:spacing w:line="360" w:lineRule="auto"/>
+        <w:jc w:val="both"/>
+        <w:rPr>
+          <w:rFonts w:ascii="Times New Roman" w:hAnsi="Times New Roman" w:cs="Times New Roman"/>
+          <w:sz w:val="26"/>
+          <w:szCs w:val="26"/>
+        </w:rPr>
+      </w:pPr>
+      <w:r>
+        <w:rPr>
+          <w:rFonts w:ascii="Times New Roman" w:hAnsi="Times New Roman" w:cs="Times New Roman"/>
+          <w:sz w:val="26"/>
+          <w:szCs w:val="26"/>
+        </w:rPr>
+        <w:t>distributed system for information sharing</w:t>
+      </w:r>
+    </w:p>
+    <w:p>
+      <w:pPr>
+        <w:pStyle w:val="ListParagraph"/>
+        <w:numPr>
+          <w:ilvl w:val="0"/>
+          <w:numId w:val="6"/>
+        </w:numPr>
+        <w:spacing w:line="360" w:lineRule="auto"/>
+        <w:jc w:val="both"/>
+        <w:rPr>
+          <w:rFonts w:ascii="Times New Roman" w:hAnsi="Times New Roman" w:cs="Times New Roman"/>
+          <w:sz w:val="26"/>
+          <w:szCs w:val="26"/>
+        </w:rPr>
+      </w:pPr>
+      <w:r>
+        <w:rPr>
+          <w:rFonts w:ascii="Times New Roman" w:hAnsi="Times New Roman" w:cs="Times New Roman"/>
+          <w:sz w:val="26"/>
+          <w:szCs w:val="26"/>
+        </w:rPr>
+        <w:t>business terms are embedded for automatization of interactions between peers</w:t>
+      </w:r>
+    </w:p>
+    <w:p>
+      <w:pPr>
+        <w:pStyle w:val="ListParagraph"/>
+        <w:numPr>
+          <w:ilvl w:val="0"/>
+          <w:numId w:val="6"/>
+        </w:numPr>
+        <w:spacing w:line="360" w:lineRule="auto"/>
+        <w:jc w:val="both"/>
+        <w:rPr>
+          <w:rFonts w:ascii="Times New Roman" w:hAnsi="Times New Roman" w:cs="Times New Roman"/>
+          <w:sz w:val="26"/>
+          <w:szCs w:val="26"/>
+        </w:rPr>
+      </w:pPr>
+      <w:r>
+        <w:rPr>
+          <w:rFonts w:ascii="Times New Roman" w:hAnsi="Times New Roman" w:cs="Times New Roman"/>
+          <w:sz w:val="26"/>
+          <w:szCs w:val="26"/>
+        </w:rPr>
+        <w:t xml:space="preserve">hash-based security </w:t>
+      </w:r>
+    </w:p>
+    <w:p>
+      <w:pPr>
+        <w:pStyle w:val="ListParagraph"/>
+        <w:numPr>
+          <w:ilvl w:val="0"/>
+          <w:numId w:val="6"/>
+        </w:numPr>
+        <w:spacing w:line="360" w:lineRule="auto"/>
+        <w:jc w:val="both"/>
+        <w:rPr>
+          <w:rFonts w:ascii="Times New Roman" w:hAnsi="Times New Roman" w:cs="Times New Roman"/>
+          <w:sz w:val="26"/>
+          <w:szCs w:val="26"/>
+        </w:rPr>
+      </w:pPr>
+      <w:r>
+        <w:rPr>
+          <w:rFonts w:ascii="Times New Roman" w:hAnsi="Times New Roman" w:cs="Times New Roman"/>
+          <w:sz w:val="26"/>
+          <w:szCs w:val="26"/>
+        </w:rPr>
+        <w:t>consensus for intrusion detection and threats mitigation</w:t>
+      </w:r>
+    </w:p>
+    <w:p>
+      <w:pPr>
+        <w:pStyle w:val="ListParagraph"/>
+        <w:numPr>
+          <w:ilvl w:val="0"/>
+          <w:numId w:val="6"/>
+        </w:numPr>
+        <w:spacing w:line="360" w:lineRule="auto"/>
+        <w:jc w:val="both"/>
+        <w:rPr>
+          <w:rFonts w:ascii="Times New Roman" w:hAnsi="Times New Roman" w:cs="Times New Roman"/>
+          <w:sz w:val="26"/>
+          <w:szCs w:val="26"/>
+        </w:rPr>
+      </w:pPr>
+      <w:proofErr w:type="gramStart"/>
+      <w:r>
+        <w:rPr>
+          <w:rFonts w:ascii="Times New Roman" w:hAnsi="Times New Roman" w:cs="Times New Roman"/>
+          <w:sz w:val="26"/>
+          <w:szCs w:val="26"/>
+        </w:rPr>
+        <w:lastRenderedPageBreak/>
+        <w:t>low</w:t>
+      </w:r>
+      <w:proofErr w:type="gramEnd"/>
+      <w:r>
+        <w:rPr>
+          <w:rFonts w:ascii="Times New Roman" w:hAnsi="Times New Roman" w:cs="Times New Roman"/>
+          <w:sz w:val="26"/>
+          <w:szCs w:val="26"/>
+        </w:rPr>
+        <w:t xml:space="preserve"> costs. The third party is no more required, because of decentralization of peers and no more need to check the trustworthy of the authority (avoiding </w:t>
+      </w:r>
+      <w:proofErr w:type="spellStart"/>
+      <w:r>
+        <w:rPr>
+          <w:rFonts w:ascii="Times New Roman" w:hAnsi="Times New Roman" w:cs="Times New Roman"/>
+          <w:sz w:val="26"/>
+          <w:szCs w:val="26"/>
+        </w:rPr>
+        <w:t>DoS</w:t>
+      </w:r>
+      <w:proofErr w:type="spellEnd"/>
+      <w:r>
+        <w:rPr>
+          <w:rFonts w:ascii="Times New Roman" w:hAnsi="Times New Roman" w:cs="Times New Roman"/>
+          <w:sz w:val="26"/>
+          <w:szCs w:val="26"/>
+        </w:rPr>
+        <w:t xml:space="preserve"> attacks)</w:t>
+      </w:r>
+    </w:p>
+    <w:p>
+      <w:pPr>
+        <w:spacing w:line="360" w:lineRule="auto"/>
+        <w:ind w:firstLine="720"/>
+        <w:jc w:val="both"/>
+        <w:rPr>
+          <w:rFonts w:ascii="Times New Roman" w:hAnsi="Times New Roman" w:cs="Times New Roman"/>
+          <w:sz w:val="26"/>
+          <w:szCs w:val="26"/>
+        </w:rPr>
+      </w:pPr>
+      <w:bookmarkStart w:id="0" w:name="_GoBack"/>
+      <w:bookmarkEnd w:id="0"/>
+      <w:r>
+        <w:rPr>
+          <w:rFonts w:ascii="Times New Roman" w:hAnsi="Times New Roman" w:cs="Times New Roman"/>
+          <w:sz w:val="26"/>
+          <w:szCs w:val="26"/>
+        </w:rPr>
+        <w:t>Smart contracts are neither smart nor contracts. Smart contracts are an alternative to self-execute, partially or fully, self-enforcing or both. It is a distributed app that lives in the blockchain, describes the capabilities of a Thing</w:t>
+      </w:r>
+      <w:proofErr w:type="gramStart"/>
+      <w:r>
+        <w:rPr>
+          <w:rFonts w:ascii="Times New Roman" w:hAnsi="Times New Roman" w:cs="Times New Roman"/>
+          <w:sz w:val="26"/>
+          <w:szCs w:val="26"/>
+        </w:rPr>
+        <w:t>,  the</w:t>
+      </w:r>
+      <w:proofErr w:type="gramEnd"/>
+      <w:r>
+        <w:rPr>
+          <w:rFonts w:ascii="Times New Roman" w:hAnsi="Times New Roman" w:cs="Times New Roman"/>
+          <w:sz w:val="26"/>
+          <w:szCs w:val="26"/>
+        </w:rPr>
+        <w:t xml:space="preserve"> services it offers and how can be accessed.</w:t>
+      </w:r>
+    </w:p>
+    <w:p>
+      <w:pPr>
+        <w:spacing w:line="360" w:lineRule="auto"/>
+        <w:ind w:firstLine="720"/>
+        <w:jc w:val="both"/>
+        <w:rPr>
+          <w:rFonts w:ascii="Times New Roman" w:hAnsi="Times New Roman" w:cs="Times New Roman"/>
+          <w:sz w:val="26"/>
+          <w:szCs w:val="26"/>
+        </w:rPr>
+      </w:pPr>
+      <w:r>
+        <w:rPr>
+          <w:rFonts w:ascii="Times New Roman" w:hAnsi="Times New Roman" w:cs="Times New Roman"/>
+          <w:sz w:val="26"/>
+          <w:szCs w:val="26"/>
+        </w:rPr>
+        <w:t>Whenever a user interacts with a smart contract, all operations are executed by all nodes in blockchain network in a deterministic and reliable way.</w:t>
+      </w:r>
+    </w:p>
+    <w:p>
+      <w:pPr>
+        <w:spacing w:line="360" w:lineRule="auto"/>
+        <w:ind w:firstLine="720"/>
+        <w:jc w:val="both"/>
+        <w:rPr>
+          <w:rFonts w:ascii="Times New Roman" w:hAnsi="Times New Roman" w:cs="Times New Roman"/>
+          <w:sz w:val="26"/>
+          <w:szCs w:val="26"/>
+        </w:rPr>
+      </w:pPr>
+      <w:r>
+        <w:rPr>
+          <w:rFonts w:ascii="Times New Roman" w:hAnsi="Times New Roman" w:cs="Times New Roman"/>
+          <w:sz w:val="26"/>
+          <w:szCs w:val="26"/>
+        </w:rPr>
+        <w:t xml:space="preserve">Smart contracts can verify the user identity and </w:t>
+      </w:r>
+      <w:proofErr w:type="gramStart"/>
+      <w:r>
+        <w:rPr>
+          <w:rFonts w:ascii="Times New Roman" w:hAnsi="Times New Roman" w:cs="Times New Roman"/>
+          <w:sz w:val="26"/>
+          <w:szCs w:val="26"/>
+        </w:rPr>
+        <w:t>it's</w:t>
+      </w:r>
+      <w:proofErr w:type="gramEnd"/>
+      <w:r>
+        <w:rPr>
+          <w:rFonts w:ascii="Times New Roman" w:hAnsi="Times New Roman" w:cs="Times New Roman"/>
+          <w:sz w:val="26"/>
+          <w:szCs w:val="26"/>
+        </w:rPr>
+        <w:t xml:space="preserve"> digital signature.</w:t>
+      </w:r>
+    </w:p>
+    <w:p>
+      <w:pPr>
+        <w:spacing w:line="360" w:lineRule="auto"/>
+        <w:ind w:firstLine="720"/>
+        <w:jc w:val="both"/>
+        <w:rPr>
+          <w:rFonts w:ascii="Times New Roman" w:hAnsi="Times New Roman" w:cs="Times New Roman"/>
+          <w:sz w:val="26"/>
+          <w:szCs w:val="26"/>
+        </w:rPr>
+      </w:pPr>
+      <w:r>
+        <w:rPr>
+          <w:rFonts w:ascii="Times New Roman" w:hAnsi="Times New Roman" w:cs="Times New Roman"/>
+          <w:sz w:val="26"/>
+          <w:szCs w:val="26"/>
+        </w:rPr>
+        <w:t xml:space="preserve">Even if integration of blockchain with the </w:t>
+      </w:r>
+      <w:proofErr w:type="spellStart"/>
+      <w:r>
+        <w:rPr>
+          <w:rFonts w:ascii="Times New Roman" w:hAnsi="Times New Roman" w:cs="Times New Roman"/>
+          <w:sz w:val="26"/>
+          <w:szCs w:val="26"/>
+        </w:rPr>
+        <w:t>IoT</w:t>
+      </w:r>
+      <w:proofErr w:type="spellEnd"/>
+      <w:r>
+        <w:rPr>
+          <w:rFonts w:ascii="Times New Roman" w:hAnsi="Times New Roman" w:cs="Times New Roman"/>
+          <w:sz w:val="26"/>
+          <w:szCs w:val="26"/>
+        </w:rPr>
+        <w:t xml:space="preserve"> network may look like the perfect solution, there two constraints that must be overcome, for now.</w:t>
+      </w:r>
+    </w:p>
+    <w:p>
+      <w:pPr>
+        <w:spacing w:line="360" w:lineRule="auto"/>
+        <w:ind w:firstLine="720"/>
+        <w:jc w:val="both"/>
+        <w:rPr>
+          <w:rFonts w:ascii="Times New Roman" w:hAnsi="Times New Roman" w:cs="Times New Roman"/>
+          <w:sz w:val="26"/>
+          <w:szCs w:val="26"/>
+        </w:rPr>
+      </w:pPr>
+      <w:r>
+        <w:rPr>
+          <w:rFonts w:ascii="Times New Roman" w:hAnsi="Times New Roman" w:cs="Times New Roman"/>
+          <w:sz w:val="26"/>
+          <w:szCs w:val="26"/>
+        </w:rPr>
+        <w:t xml:space="preserve">The first is the number of transactions that are supported per second. Currently, Ethereum supports 25 transactions per </w:t>
+      </w:r>
+      <w:proofErr w:type="gramStart"/>
+      <w:r>
+        <w:rPr>
+          <w:rFonts w:ascii="Times New Roman" w:hAnsi="Times New Roman" w:cs="Times New Roman"/>
+          <w:sz w:val="26"/>
+          <w:szCs w:val="26"/>
+        </w:rPr>
+        <w:t>second(</w:t>
+      </w:r>
+      <w:proofErr w:type="gramEnd"/>
+      <w:r>
+        <w:rPr>
+          <w:rFonts w:ascii="Times New Roman" w:hAnsi="Times New Roman" w:cs="Times New Roman"/>
+          <w:sz w:val="26"/>
+          <w:szCs w:val="26"/>
+        </w:rPr>
+        <w:t xml:space="preserve">Bitcoin only 7 per second), fact that may be a bottleneck for those </w:t>
+      </w:r>
+      <w:proofErr w:type="spellStart"/>
+      <w:r>
+        <w:rPr>
+          <w:rFonts w:ascii="Times New Roman" w:hAnsi="Times New Roman" w:cs="Times New Roman"/>
+          <w:sz w:val="26"/>
+          <w:szCs w:val="26"/>
+        </w:rPr>
+        <w:t>IoT</w:t>
+      </w:r>
+      <w:proofErr w:type="spellEnd"/>
+      <w:r>
+        <w:rPr>
+          <w:rFonts w:ascii="Times New Roman" w:hAnsi="Times New Roman" w:cs="Times New Roman"/>
+          <w:sz w:val="26"/>
+          <w:szCs w:val="26"/>
+        </w:rPr>
+        <w:t xml:space="preserve"> networks that host thousands or millions of devices that interact, although the blockchain doesn’t limit the number of transactions.</w:t>
+      </w:r>
+    </w:p>
+    <w:p>
+      <w:pPr>
+        <w:spacing w:line="360" w:lineRule="auto"/>
+        <w:ind w:firstLine="720"/>
+        <w:jc w:val="both"/>
+        <w:rPr>
+          <w:rFonts w:ascii="Times New Roman" w:hAnsi="Times New Roman" w:cs="Times New Roman"/>
+          <w:sz w:val="26"/>
+          <w:szCs w:val="26"/>
+        </w:rPr>
+      </w:pPr>
+      <w:r>
+        <w:rPr>
+          <w:rFonts w:ascii="Times New Roman" w:hAnsi="Times New Roman" w:cs="Times New Roman"/>
+          <w:sz w:val="26"/>
+          <w:szCs w:val="26"/>
+        </w:rPr>
+        <w:t xml:space="preserve">The second is that the </w:t>
+      </w:r>
+      <w:proofErr w:type="spellStart"/>
+      <w:r>
+        <w:rPr>
+          <w:rFonts w:ascii="Times New Roman" w:hAnsi="Times New Roman" w:cs="Times New Roman"/>
+          <w:sz w:val="26"/>
+          <w:szCs w:val="26"/>
+        </w:rPr>
+        <w:t>IoT</w:t>
+      </w:r>
+      <w:proofErr w:type="spellEnd"/>
+      <w:r>
+        <w:rPr>
+          <w:rFonts w:ascii="Times New Roman" w:hAnsi="Times New Roman" w:cs="Times New Roman"/>
+          <w:sz w:val="26"/>
+          <w:szCs w:val="26"/>
+        </w:rPr>
+        <w:t xml:space="preserve"> network doesn’t support complex consensus algorithms. It was</w:t>
+      </w:r>
+      <w:r>
+        <w:rPr>
+          <w:rFonts w:ascii="Times New Roman" w:hAnsi="Times New Roman" w:cs="Times New Roman"/>
+          <w:sz w:val="26"/>
+          <w:szCs w:val="26"/>
+        </w:rPr>
+        <w:t xml:space="preserve"> </w:t>
+      </w:r>
+      <w:r>
+        <w:rPr>
+          <w:rFonts w:ascii="Times New Roman" w:hAnsi="Times New Roman" w:cs="Times New Roman"/>
+          <w:sz w:val="26"/>
+          <w:szCs w:val="26"/>
+        </w:rPr>
+        <w:t>designed to support as much as possible connections</w:t>
+      </w:r>
+      <w:r>
+        <w:rPr>
+          <w:rFonts w:ascii="Times New Roman" w:hAnsi="Times New Roman" w:cs="Times New Roman"/>
+          <w:sz w:val="26"/>
+          <w:szCs w:val="26"/>
+        </w:rPr>
+        <w:t>.</w:t>
+      </w:r>
+    </w:p>
+    <w:p>
+      <w:pPr>
+        <w:pStyle w:val="ListParagraph"/>
+        <w:numPr>
+          <w:ilvl w:val="1"/>
+          <w:numId w:val="4"/>
+        </w:numPr>
+        <w:spacing w:line="360" w:lineRule="auto"/>
+        <w:jc w:val="both"/>
+        <w:rPr>
+          <w:rFonts w:ascii="Times New Roman" w:hAnsi="Times New Roman" w:cs="Times New Roman"/>
+          <w:sz w:val="26"/>
+          <w:szCs w:val="26"/>
+        </w:rPr>
+      </w:pPr>
+      <w:r>
+        <w:rPr>
+          <w:rFonts w:ascii="Times New Roman" w:hAnsi="Times New Roman" w:cs="Times New Roman"/>
+          <w:sz w:val="26"/>
+          <w:szCs w:val="26"/>
+        </w:rPr>
         <w:t>Ricardian Contracts</w:t>
       </w:r>
     </w:p>
@@ -1082,7 +1660,16 @@
           <w:sz w:val="26"/>
           <w:szCs w:val="26"/>
         </w:rPr>
-        <w:t xml:space="preserve"> and represents a new type of legal document, considered a pioneer of financial cryptography.</w:t>
+        <w:t xml:space="preserve"> </w:t>
+      </w:r>
+      <w:r>
+        <w:rPr>
+          <w:rFonts w:ascii="Times New Roman" w:hAnsi="Times New Roman" w:cs="Times New Roman"/>
+          <w:sz w:val="26"/>
+          <w:szCs w:val="26"/>
+        </w:rPr>
+        <w:lastRenderedPageBreak/>
+        <w:t>and represents a new type of legal document, considered a pioneer of financial cryptography.</w:t>
       </w:r>
       <w:r>
         <w:rPr>
@@ -1318,7 +1905,6 @@
           <w:sz w:val="26"/>
           <w:szCs w:val="26"/>
         </w:rPr>
-        <w:lastRenderedPageBreak/>
         <w:t>He also warned, in a recent interview, how the traditional banking system is on the verge of collapse and how blockchain technology will influence this outcome in the following years.</w:t>
       </w:r>
     </w:p>
@@ -1531,6 +2117,7 @@
           <w:sz w:val="26"/>
           <w:szCs w:val="26"/>
         </w:rPr>
+        <w:lastRenderedPageBreak/>
         <w:t xml:space="preserve">It is why, as described before about </w:t>
       </w:r>
       <w:r>
@@ -1714,7 +2301,6 @@
         <w:rPr>
           <w:noProof/>
         </w:rPr>
-        <w:lastRenderedPageBreak/>
         <w:drawing>
           <wp:inline distT="0" distB="0" distL="0" distR="0" wp14:anchorId="3D833C4D" wp14:editId="6EAD3D99">
             <wp:extent cx="5429250" cy="5425858"/>
@@ -1830,6 +2416,7 @@
           <w:sz w:val="26"/>
           <w:szCs w:val="26"/>
         </w:rPr>
+        <w:lastRenderedPageBreak/>
         <w:t xml:space="preserve">Moreover, compared to </w:t>
       </w:r>
       <w:r>
@@ -2028,8 +2615,251 @@
           <w:sz w:val="26"/>
           <w:szCs w:val="26"/>
         </w:rPr>
+        <w:t xml:space="preserve">Because of these basic aspects of </w:t>
+      </w:r>
+      <w:r>
+        <w:rPr>
+          <w:rFonts w:ascii="Times New Roman" w:hAnsi="Times New Roman" w:cs="Times New Roman"/>
+          <w:i/>
+          <w:sz w:val="26"/>
+          <w:szCs w:val="26"/>
+        </w:rPr>
+        <w:t>Ricardian Contracts</w:t>
+      </w:r>
+      <w:r>
+        <w:rPr>
+          <w:rFonts w:ascii="Times New Roman" w:hAnsi="Times New Roman" w:cs="Times New Roman"/>
+          <w:sz w:val="26"/>
+          <w:szCs w:val="26"/>
+        </w:rPr>
+        <w:t>, one can easily identify the benefits that come by implementing this type of contract in the blockchain: they bind the implied parties in a legal agreement, where if anything goes wrong, one party can bring a lawsuit against another in court, it can save effort, costs and time that may have to be invested in case of these potential lawsuits can act as smart contracts as well, not only defining intentions of the implied parties, but also executing instructions as well.</w:t>
+      </w:r>
+    </w:p>
+    <w:p>
+      <w:pPr>
+        <w:pStyle w:val="ListParagraph"/>
+        <w:spacing w:line="360" w:lineRule="auto"/>
+        <w:ind w:firstLine="720"/>
+        <w:jc w:val="both"/>
+        <w:rPr>
+          <w:rFonts w:ascii="Times New Roman" w:hAnsi="Times New Roman" w:cs="Times New Roman"/>
+          <w:sz w:val="26"/>
+          <w:szCs w:val="26"/>
+        </w:rPr>
+      </w:pPr>
+      <w:r>
+        <w:rPr>
+          <w:rFonts w:ascii="Times New Roman" w:hAnsi="Times New Roman" w:cs="Times New Roman"/>
+          <w:sz w:val="26"/>
+          <w:szCs w:val="26"/>
+        </w:rPr>
+        <w:t xml:space="preserve">The before mentioned aspects of </w:t>
+      </w:r>
+      <w:r>
+        <w:rPr>
+          <w:rFonts w:ascii="Times New Roman" w:hAnsi="Times New Roman" w:cs="Times New Roman"/>
+          <w:i/>
+          <w:sz w:val="26"/>
+          <w:szCs w:val="26"/>
+        </w:rPr>
+        <w:t>Ricardian Contracts</w:t>
+      </w:r>
+      <w:r>
+        <w:rPr>
+          <w:rFonts w:ascii="Times New Roman" w:hAnsi="Times New Roman" w:cs="Times New Roman"/>
+          <w:sz w:val="26"/>
+          <w:szCs w:val="26"/>
+        </w:rPr>
+        <w:t xml:space="preserve"> constitute some of the key differences between them and the former </w:t>
+      </w:r>
+      <w:r>
+        <w:rPr>
+          <w:rFonts w:ascii="Times New Roman" w:hAnsi="Times New Roman" w:cs="Times New Roman"/>
+          <w:i/>
+          <w:sz w:val="26"/>
+          <w:szCs w:val="26"/>
+        </w:rPr>
+        <w:t>Smart Contracts</w:t>
+      </w:r>
+      <w:r>
+        <w:rPr>
+          <w:rFonts w:ascii="Times New Roman" w:hAnsi="Times New Roman" w:cs="Times New Roman"/>
+          <w:sz w:val="26"/>
+          <w:szCs w:val="26"/>
+        </w:rPr>
+        <w:t xml:space="preserve">. </w:t>
+      </w:r>
+      <w:r>
+        <w:rPr>
+          <w:rFonts w:ascii="Times New Roman" w:hAnsi="Times New Roman" w:cs="Times New Roman"/>
+          <w:sz w:val="26"/>
+          <w:szCs w:val="26"/>
+        </w:rPr>
+        <w:t xml:space="preserve">Other differences would be that, while </w:t>
+      </w:r>
+      <w:r>
+        <w:rPr>
+          <w:rFonts w:ascii="Times New Roman" w:hAnsi="Times New Roman" w:cs="Times New Roman"/>
+          <w:i/>
+          <w:sz w:val="26"/>
+          <w:szCs w:val="26"/>
+        </w:rPr>
+        <w:t>Smart Contracts</w:t>
+      </w:r>
+      <w:r>
+        <w:rPr>
+          <w:rFonts w:ascii="Times New Roman" w:hAnsi="Times New Roman" w:cs="Times New Roman"/>
+          <w:sz w:val="26"/>
+          <w:szCs w:val="26"/>
+        </w:rPr>
+        <w:t xml:space="preserve"> automate actions on a blockchain application, they do have their limitations in this context, as one cannot have a clear idea of what happens in many scenarios. In this case, this type of contracts can’t be used to automate something that is not sure to happen. </w:t>
+      </w:r>
+      <w:r>
+        <w:rPr>
+          <w:rFonts w:ascii="Times New Roman" w:hAnsi="Times New Roman" w:cs="Times New Roman"/>
+          <w:sz w:val="26"/>
+          <w:szCs w:val="26"/>
+        </w:rPr>
+        <w:t xml:space="preserve">It can be said that </w:t>
+      </w:r>
+      <w:r>
+        <w:rPr>
+          <w:rFonts w:ascii="Times New Roman" w:hAnsi="Times New Roman" w:cs="Times New Roman"/>
+          <w:i/>
+          <w:sz w:val="26"/>
+          <w:szCs w:val="26"/>
+        </w:rPr>
+        <w:t xml:space="preserve">Smart Contracts </w:t>
+      </w:r>
+      <w:r>
+        <w:rPr>
+          <w:rFonts w:ascii="Times New Roman" w:hAnsi="Times New Roman" w:cs="Times New Roman"/>
+          <w:sz w:val="26"/>
+          <w:szCs w:val="26"/>
+        </w:rPr>
+        <w:t xml:space="preserve">lack the ability to evolve in such scenarios provided the absence of a legal framework, present under </w:t>
+      </w:r>
+      <w:r>
+        <w:rPr>
+          <w:rFonts w:ascii="Times New Roman" w:hAnsi="Times New Roman" w:cs="Times New Roman"/>
+          <w:i/>
+          <w:sz w:val="26"/>
+          <w:szCs w:val="26"/>
+        </w:rPr>
+        <w:t>Ricardian Contracts</w:t>
+      </w:r>
+      <w:r>
+        <w:rPr>
+          <w:rFonts w:ascii="Times New Roman" w:hAnsi="Times New Roman" w:cs="Times New Roman"/>
+          <w:sz w:val="26"/>
+          <w:szCs w:val="26"/>
+        </w:rPr>
+        <w:t>.</w:t>
+      </w:r>
+    </w:p>
+    <w:p>
+      <w:pPr>
+        <w:pStyle w:val="ListParagraph"/>
+        <w:spacing w:line="360" w:lineRule="auto"/>
+        <w:ind w:firstLine="720"/>
+        <w:jc w:val="both"/>
+        <w:rPr>
+          <w:rFonts w:ascii="Times New Roman" w:hAnsi="Times New Roman" w:cs="Times New Roman"/>
+          <w:sz w:val="26"/>
+          <w:szCs w:val="26"/>
+        </w:rPr>
+      </w:pPr>
+      <w:r>
+        <w:rPr>
+          <w:rFonts w:ascii="Times New Roman" w:hAnsi="Times New Roman" w:cs="Times New Roman"/>
+          <w:sz w:val="26"/>
+          <w:szCs w:val="26"/>
+        </w:rPr>
+        <w:t xml:space="preserve">This legal framework added in the </w:t>
+      </w:r>
+      <w:r>
+        <w:rPr>
+          <w:rFonts w:ascii="Times New Roman" w:hAnsi="Times New Roman" w:cs="Times New Roman"/>
+          <w:i/>
+          <w:sz w:val="26"/>
+          <w:szCs w:val="26"/>
+        </w:rPr>
+        <w:t>Ricardian Contracts</w:t>
+      </w:r>
+      <w:r>
+        <w:rPr>
+          <w:rFonts w:ascii="Times New Roman" w:hAnsi="Times New Roman" w:cs="Times New Roman"/>
+          <w:sz w:val="26"/>
+          <w:szCs w:val="26"/>
+        </w:rPr>
+        <w:t xml:space="preserve"> brings clarity to the intentions and actions defined in the terms and conditions.</w:t>
+      </w:r>
+      <w:r>
+        <w:rPr>
+          <w:rFonts w:ascii="Times New Roman" w:hAnsi="Times New Roman" w:cs="Times New Roman"/>
+          <w:sz w:val="26"/>
+          <w:szCs w:val="26"/>
+        </w:rPr>
+        <w:t xml:space="preserve"> It </w:t>
+      </w:r>
+      <w:r>
+        <w:rPr>
+          <w:rFonts w:ascii="Times New Roman" w:hAnsi="Times New Roman" w:cs="Times New Roman"/>
+          <w:sz w:val="26"/>
+          <w:szCs w:val="26"/>
+        </w:rPr>
+        <w:t>describes the parties involved, their representatives (if any), the scope of the contract and what are the applicable consequences (if any) regarding any action.</w:t>
+      </w:r>
+    </w:p>
+    <w:p>
+      <w:pPr>
+        <w:pStyle w:val="ListParagraph"/>
+        <w:spacing w:line="360" w:lineRule="auto"/>
+        <w:ind w:firstLine="720"/>
+        <w:jc w:val="both"/>
+        <w:rPr>
+          <w:rFonts w:ascii="Times New Roman" w:hAnsi="Times New Roman" w:cs="Times New Roman"/>
+          <w:sz w:val="26"/>
+          <w:szCs w:val="26"/>
+        </w:rPr>
+      </w:pPr>
+      <w:r>
+        <w:rPr>
+          <w:rFonts w:ascii="Times New Roman" w:hAnsi="Times New Roman" w:cs="Times New Roman"/>
+          <w:sz w:val="26"/>
+          <w:szCs w:val="26"/>
+        </w:rPr>
+        <w:t xml:space="preserve">In addition, the concept introduced by Ian Grigg can be used to add authenticity for processes which involve buying or selling an asset over the internet </w:t>
+      </w:r>
+      <w:r>
+        <w:rPr>
+          <w:rFonts w:ascii="Times New Roman" w:hAnsi="Times New Roman" w:cs="Times New Roman"/>
+          <w:sz w:val="26"/>
+          <w:szCs w:val="26"/>
+        </w:rPr>
         <w:lastRenderedPageBreak/>
-        <w:t xml:space="preserve">Because of these basic aspects of </w:t>
+        <w:t>or the blockchain network, defining, in legal terms, what is the item that is bought or sold, under what legal term, the implied participants and any additional (legal) information about the whole exchange.</w:t>
+      </w:r>
+    </w:p>
+    <w:p>
+      <w:pPr>
+        <w:pStyle w:val="ListParagraph"/>
+        <w:spacing w:line="360" w:lineRule="auto"/>
+        <w:ind w:firstLine="720"/>
+        <w:jc w:val="both"/>
+        <w:rPr>
+          <w:rFonts w:ascii="Times New Roman" w:hAnsi="Times New Roman" w:cs="Times New Roman"/>
+          <w:sz w:val="26"/>
+          <w:szCs w:val="26"/>
+        </w:rPr>
+      </w:pPr>
+      <w:r>
+        <w:rPr>
+          <w:rFonts w:ascii="Times New Roman" w:hAnsi="Times New Roman" w:cs="Times New Roman"/>
+          <w:sz w:val="26"/>
+          <w:szCs w:val="26"/>
+        </w:rPr>
+        <w:t xml:space="preserve">Summarizing, </w:t>
       </w:r>
       <w:r>
         <w:rPr>
@@ -2046,241 +2876,6 @@
           <w:sz w:val="26"/>
           <w:szCs w:val="26"/>
         </w:rPr>
-        <w:t>, one can easily identify the benefits that come by implementing this type of contract in the blockchain: they bind the implied parties in a legal agreement, where if anything goes wrong, one party can bring a lawsuit against another in court, it can save effort, costs and time that may have to be invested in case of these potential lawsuits can act as smart contracts as well, not only defining intentions of the implied parties, but also executing instructions as well.</w:t>
-      </w:r>
-    </w:p>
-    <w:p>
-      <w:pPr>
-        <w:pStyle w:val="ListParagraph"/>
-        <w:spacing w:line="360" w:lineRule="auto"/>
-        <w:ind w:firstLine="720"/>
-        <w:jc w:val="both"/>
-        <w:rPr>
-          <w:rFonts w:ascii="Times New Roman" w:hAnsi="Times New Roman" w:cs="Times New Roman"/>
-          <w:sz w:val="26"/>
-          <w:szCs w:val="26"/>
-        </w:rPr>
-      </w:pPr>
-      <w:r>
-        <w:rPr>
-          <w:rFonts w:ascii="Times New Roman" w:hAnsi="Times New Roman" w:cs="Times New Roman"/>
-          <w:sz w:val="26"/>
-          <w:szCs w:val="26"/>
-        </w:rPr>
-        <w:t xml:space="preserve">The before mentioned aspects of </w:t>
-      </w:r>
-      <w:r>
-        <w:rPr>
-          <w:rFonts w:ascii="Times New Roman" w:hAnsi="Times New Roman" w:cs="Times New Roman"/>
-          <w:i/>
-          <w:sz w:val="26"/>
-          <w:szCs w:val="26"/>
-        </w:rPr>
-        <w:t>Ricardian Contracts</w:t>
-      </w:r>
-      <w:r>
-        <w:rPr>
-          <w:rFonts w:ascii="Times New Roman" w:hAnsi="Times New Roman" w:cs="Times New Roman"/>
-          <w:sz w:val="26"/>
-          <w:szCs w:val="26"/>
-        </w:rPr>
-        <w:t xml:space="preserve"> constitute some of the key differences between them and the former </w:t>
-      </w:r>
-      <w:r>
-        <w:rPr>
-          <w:rFonts w:ascii="Times New Roman" w:hAnsi="Times New Roman" w:cs="Times New Roman"/>
-          <w:i/>
-          <w:sz w:val="26"/>
-          <w:szCs w:val="26"/>
-        </w:rPr>
-        <w:t>Smart Contracts</w:t>
-      </w:r>
-      <w:r>
-        <w:rPr>
-          <w:rFonts w:ascii="Times New Roman" w:hAnsi="Times New Roman" w:cs="Times New Roman"/>
-          <w:sz w:val="26"/>
-          <w:szCs w:val="26"/>
-        </w:rPr>
-        <w:t xml:space="preserve">. </w:t>
-      </w:r>
-      <w:r>
-        <w:rPr>
-          <w:rFonts w:ascii="Times New Roman" w:hAnsi="Times New Roman" w:cs="Times New Roman"/>
-          <w:sz w:val="26"/>
-          <w:szCs w:val="26"/>
-        </w:rPr>
-        <w:t xml:space="preserve">Other differences would be that, while </w:t>
-      </w:r>
-      <w:r>
-        <w:rPr>
-          <w:rFonts w:ascii="Times New Roman" w:hAnsi="Times New Roman" w:cs="Times New Roman"/>
-          <w:i/>
-          <w:sz w:val="26"/>
-          <w:szCs w:val="26"/>
-        </w:rPr>
-        <w:t>Smart Contracts</w:t>
-      </w:r>
-      <w:r>
-        <w:rPr>
-          <w:rFonts w:ascii="Times New Roman" w:hAnsi="Times New Roman" w:cs="Times New Roman"/>
-          <w:sz w:val="26"/>
-          <w:szCs w:val="26"/>
-        </w:rPr>
-        <w:t xml:space="preserve"> automate actions on a blockchain application, they do have their limitations in this context, as one cannot have a clear idea of what happens in many scenarios. In this case, this type of contracts can’t be used to automate something that is not sure to happen. </w:t>
-      </w:r>
-      <w:r>
-        <w:rPr>
-          <w:rFonts w:ascii="Times New Roman" w:hAnsi="Times New Roman" w:cs="Times New Roman"/>
-          <w:sz w:val="26"/>
-          <w:szCs w:val="26"/>
-        </w:rPr>
-        <w:t xml:space="preserve">It can be said that </w:t>
-      </w:r>
-      <w:r>
-        <w:rPr>
-          <w:rFonts w:ascii="Times New Roman" w:hAnsi="Times New Roman" w:cs="Times New Roman"/>
-          <w:i/>
-          <w:sz w:val="26"/>
-          <w:szCs w:val="26"/>
-        </w:rPr>
-        <w:t xml:space="preserve">Smart Contracts </w:t>
-      </w:r>
-      <w:r>
-        <w:rPr>
-          <w:rFonts w:ascii="Times New Roman" w:hAnsi="Times New Roman" w:cs="Times New Roman"/>
-          <w:sz w:val="26"/>
-          <w:szCs w:val="26"/>
-        </w:rPr>
-        <w:t xml:space="preserve">lack the ability to evolve in such scenarios provided the absence of a legal framework, present under </w:t>
-      </w:r>
-      <w:r>
-        <w:rPr>
-          <w:rFonts w:ascii="Times New Roman" w:hAnsi="Times New Roman" w:cs="Times New Roman"/>
-          <w:i/>
-          <w:sz w:val="26"/>
-          <w:szCs w:val="26"/>
-        </w:rPr>
-        <w:t>Ricardian Contracts</w:t>
-      </w:r>
-      <w:r>
-        <w:rPr>
-          <w:rFonts w:ascii="Times New Roman" w:hAnsi="Times New Roman" w:cs="Times New Roman"/>
-          <w:sz w:val="26"/>
-          <w:szCs w:val="26"/>
-        </w:rPr>
-        <w:t>.</w:t>
-      </w:r>
-    </w:p>
-    <w:p>
-      <w:pPr>
-        <w:pStyle w:val="ListParagraph"/>
-        <w:spacing w:line="360" w:lineRule="auto"/>
-        <w:ind w:firstLine="720"/>
-        <w:jc w:val="both"/>
-        <w:rPr>
-          <w:rFonts w:ascii="Times New Roman" w:hAnsi="Times New Roman" w:cs="Times New Roman"/>
-          <w:sz w:val="26"/>
-          <w:szCs w:val="26"/>
-        </w:rPr>
-      </w:pPr>
-      <w:r>
-        <w:rPr>
-          <w:rFonts w:ascii="Times New Roman" w:hAnsi="Times New Roman" w:cs="Times New Roman"/>
-          <w:sz w:val="26"/>
-          <w:szCs w:val="26"/>
-        </w:rPr>
-        <w:t xml:space="preserve">This legal framework added in the </w:t>
-      </w:r>
-      <w:r>
-        <w:rPr>
-          <w:rFonts w:ascii="Times New Roman" w:hAnsi="Times New Roman" w:cs="Times New Roman"/>
-          <w:i/>
-          <w:sz w:val="26"/>
-          <w:szCs w:val="26"/>
-        </w:rPr>
-        <w:t>Ricardian Contracts</w:t>
-      </w:r>
-      <w:r>
-        <w:rPr>
-          <w:rFonts w:ascii="Times New Roman" w:hAnsi="Times New Roman" w:cs="Times New Roman"/>
-          <w:sz w:val="26"/>
-          <w:szCs w:val="26"/>
-        </w:rPr>
-        <w:t xml:space="preserve"> brings clarity to the intentions and actions defined in the terms and conditions.</w:t>
-      </w:r>
-      <w:r>
-        <w:rPr>
-          <w:rFonts w:ascii="Times New Roman" w:hAnsi="Times New Roman" w:cs="Times New Roman"/>
-          <w:sz w:val="26"/>
-          <w:szCs w:val="26"/>
-        </w:rPr>
-        <w:t xml:space="preserve"> It </w:t>
-      </w:r>
-      <w:r>
-        <w:rPr>
-          <w:rFonts w:ascii="Times New Roman" w:hAnsi="Times New Roman" w:cs="Times New Roman"/>
-          <w:sz w:val="26"/>
-          <w:szCs w:val="26"/>
-        </w:rPr>
-        <w:t>describes the parties involved, their representatives (if any), the scope of the contract and what are the applicable consequences (if any) regarding any action.</w:t>
-      </w:r>
-    </w:p>
-    <w:p>
-      <w:pPr>
-        <w:pStyle w:val="ListParagraph"/>
-        <w:spacing w:line="360" w:lineRule="auto"/>
-        <w:ind w:firstLine="720"/>
-        <w:jc w:val="both"/>
-        <w:rPr>
-          <w:rFonts w:ascii="Times New Roman" w:hAnsi="Times New Roman" w:cs="Times New Roman"/>
-          <w:sz w:val="26"/>
-          <w:szCs w:val="26"/>
-        </w:rPr>
-      </w:pPr>
-      <w:r>
-        <w:rPr>
-          <w:rFonts w:ascii="Times New Roman" w:hAnsi="Times New Roman" w:cs="Times New Roman"/>
-          <w:sz w:val="26"/>
-          <w:szCs w:val="26"/>
-        </w:rPr>
-        <w:t>In addition, the concept introduced by Ian Grigg can be used to add authenticity for processes which involve buying or selling an asset over the internet or the blockchain network, defining, in legal terms, what is the item that is bought or sold, under what legal term, the implied participants and any additional (legal) information about the whole exchange.</w:t>
-      </w:r>
-    </w:p>
-    <w:p>
-      <w:pPr>
-        <w:pStyle w:val="ListParagraph"/>
-        <w:spacing w:line="360" w:lineRule="auto"/>
-        <w:ind w:firstLine="720"/>
-        <w:jc w:val="both"/>
-        <w:rPr>
-          <w:rFonts w:ascii="Times New Roman" w:hAnsi="Times New Roman" w:cs="Times New Roman"/>
-          <w:sz w:val="26"/>
-          <w:szCs w:val="26"/>
-        </w:rPr>
-      </w:pPr>
-      <w:r>
-        <w:rPr>
-          <w:rFonts w:ascii="Times New Roman" w:hAnsi="Times New Roman" w:cs="Times New Roman"/>
-          <w:sz w:val="26"/>
-          <w:szCs w:val="26"/>
-        </w:rPr>
-        <w:t xml:space="preserve">Summarizing, </w:t>
-      </w:r>
-      <w:r>
-        <w:rPr>
-          <w:rFonts w:ascii="Times New Roman" w:hAnsi="Times New Roman" w:cs="Times New Roman"/>
-          <w:i/>
-          <w:sz w:val="26"/>
-          <w:szCs w:val="26"/>
-        </w:rPr>
-        <w:t>Ricardian Contracts</w:t>
-      </w:r>
-      <w:r>
-        <w:rPr>
-          <w:rFonts w:ascii="Times New Roman" w:hAnsi="Times New Roman" w:cs="Times New Roman"/>
-          <w:sz w:val="26"/>
-          <w:szCs w:val="26"/>
-        </w:rPr>
         <w:t xml:space="preserve"> contain the following information:</w:t>
       </w:r>
       <w:r>
@@ -2305,16 +2900,7 @@
           <w:sz w:val="26"/>
           <w:szCs w:val="26"/>
         </w:rPr>
-        <w:t xml:space="preserve">. More precisely, the time window during which the terms and conditions are valid can be determined or not (lifetime </w:t>
-      </w:r>
-      <w:r>
-        <w:rPr>
-          <w:rFonts w:ascii="Times New Roman" w:hAnsi="Times New Roman" w:cs="Times New Roman"/>
-          <w:sz w:val="26"/>
-          <w:szCs w:val="26"/>
-        </w:rPr>
-        <w:lastRenderedPageBreak/>
-        <w:t>contract). As an example, the terms defined under a certain contract must be met within half a year, otherwise the contract and everything it supposes is void.</w:t>
+        <w:t>. More precisely, the time window during which the terms and conditions are valid can be determined or not (lifetime contract). As an example, the terms defined under a certain contract must be met within half a year, otherwise the contract and everything it supposes is void.</w:t>
       </w:r>
     </w:p>
     <w:p>
@@ -3059,7 +3645,16 @@
           <w:sz w:val="26"/>
           <w:szCs w:val="26"/>
         </w:rPr>
-        <w:t>cases lawyers may be needed, it is only to create the actual agreement that will facilitate the read and understanding part for the implied parties, after which they can agree upon and sign.</w:t>
+        <w:t xml:space="preserve">cases lawyers may be needed, it is only to create the </w:t>
+      </w:r>
+      <w:r>
+        <w:rPr>
+          <w:rFonts w:ascii="Times New Roman" w:hAnsi="Times New Roman" w:cs="Times New Roman"/>
+          <w:sz w:val="26"/>
+          <w:szCs w:val="26"/>
+        </w:rPr>
+        <w:lastRenderedPageBreak/>
+        <w:t>actual agreement that will facilitate the read and understanding part for the implied parties, after which they can agree upon and sign.</w:t>
       </w:r>
       <w:r>
         <w:rPr>
@@ -3170,16 +3765,7 @@
           <w:sz w:val="26"/>
           <w:szCs w:val="26"/>
         </w:rPr>
-        <w:t xml:space="preserve">; with that information taken into account in the </w:t>
-      </w:r>
-      <w:r>
-        <w:rPr>
-          <w:rFonts w:ascii="Times New Roman" w:hAnsi="Times New Roman" w:cs="Times New Roman"/>
-          <w:sz w:val="26"/>
-          <w:szCs w:val="26"/>
-        </w:rPr>
-        <w:lastRenderedPageBreak/>
-        <w:t xml:space="preserve">contract, a new version of the contract appears. </w:t>
+        <w:t xml:space="preserve">; with that information taken into account in the contract, a new version of the contract appears. </w:t>
       </w:r>
       <w:r>
         <w:rPr>
@@ -3499,7 +4085,16 @@
           <w:sz w:val="26"/>
           <w:szCs w:val="26"/>
         </w:rPr>
-        <w:t xml:space="preserve"> It is right to assume that one could implement a </w:t>
+        <w:t xml:space="preserve"> It is right to assume that one could </w:t>
+      </w:r>
+      <w:r>
+        <w:rPr>
+          <w:rFonts w:ascii="Times New Roman" w:hAnsi="Times New Roman" w:cs="Times New Roman"/>
+          <w:sz w:val="26"/>
+          <w:szCs w:val="26"/>
+        </w:rPr>
+        <w:lastRenderedPageBreak/>
+        <w:t xml:space="preserve">implement a </w:t>
       </w:r>
       <w:r>
         <w:rPr>
@@ -3751,7 +4346,6 @@
           <w:sz w:val="26"/>
           <w:szCs w:val="26"/>
         </w:rPr>
-        <w:lastRenderedPageBreak/>
         <w:t xml:space="preserve">It is said that in the near future, more interaction </w:t>
       </w:r>
       <w:r>
@@ -4070,254 +4664,6 @@
     <w:p>
       <w:pPr>
         <w:pStyle w:val="ListParagraph"/>
-        <w:spacing w:line="360" w:lineRule="auto"/>
-        <w:ind w:left="792" w:firstLine="648"/>
-        <w:jc w:val="both"/>
-        <w:rPr>
-          <w:rFonts w:ascii="Times New Roman" w:hAnsi="Times New Roman" w:cs="Times New Roman"/>
-          <w:sz w:val="26"/>
-          <w:szCs w:val="26"/>
-        </w:rPr>
-      </w:pPr>
-      <w:r>
-        <w:rPr>
-          <w:rFonts w:ascii="Times New Roman" w:hAnsi="Times New Roman" w:cs="Times New Roman"/>
-          <w:sz w:val="26"/>
-          <w:szCs w:val="26"/>
-        </w:rPr>
-        <w:t xml:space="preserve">Other </w:t>
-      </w:r>
-      <w:r>
-        <w:rPr>
-          <w:rFonts w:ascii="Times New Roman" w:hAnsi="Times New Roman" w:cs="Times New Roman"/>
-          <w:sz w:val="26"/>
-          <w:szCs w:val="26"/>
-        </w:rPr>
-        <w:t xml:space="preserve">projects that implement </w:t>
-      </w:r>
-      <w:r>
-        <w:rPr>
-          <w:rFonts w:ascii="Times New Roman" w:hAnsi="Times New Roman" w:cs="Times New Roman"/>
-          <w:i/>
-          <w:sz w:val="26"/>
-          <w:szCs w:val="26"/>
-        </w:rPr>
-        <w:t>Ricardian Contracts</w:t>
-      </w:r>
-      <w:r>
-        <w:rPr>
-          <w:rFonts w:ascii="Times New Roman" w:hAnsi="Times New Roman" w:cs="Times New Roman"/>
-          <w:sz w:val="26"/>
-          <w:szCs w:val="26"/>
-        </w:rPr>
-        <w:t xml:space="preserve"> or similar (hybrid) concepts are: </w:t>
-      </w:r>
-      <w:r>
-        <w:rPr>
-          <w:rFonts w:ascii="Times New Roman" w:hAnsi="Times New Roman" w:cs="Times New Roman"/>
-          <w:i/>
-          <w:sz w:val="26"/>
-          <w:szCs w:val="26"/>
-        </w:rPr>
-        <w:t>ISDA</w:t>
-      </w:r>
-      <w:r>
-        <w:rPr>
-          <w:rFonts w:ascii="Times New Roman" w:hAnsi="Times New Roman" w:cs="Times New Roman"/>
-          <w:sz w:val="26"/>
-          <w:szCs w:val="26"/>
-        </w:rPr>
-        <w:t xml:space="preserve">, which has a digital representation of </w:t>
-      </w:r>
-      <w:hyperlink r:id="rId16" w:history="1">
-        <w:r>
-          <w:rPr>
-            <w:rStyle w:val="Hyperlink"/>
-            <w:rFonts w:ascii="Times New Roman" w:hAnsi="Times New Roman" w:cs="Times New Roman"/>
-            <w:i/>
-            <w:sz w:val="26"/>
-            <w:szCs w:val="26"/>
-          </w:rPr>
-          <w:t>Common Domain Model (CDM)</w:t>
-        </w:r>
-      </w:hyperlink>
-      <w:r>
-        <w:rPr>
-          <w:rFonts w:ascii="Times New Roman" w:hAnsi="Times New Roman" w:cs="Times New Roman"/>
-          <w:sz w:val="26"/>
-          <w:szCs w:val="26"/>
-        </w:rPr>
-        <w:t xml:space="preserve">, </w:t>
-      </w:r>
-      <w:r>
-        <w:rPr>
-          <w:rFonts w:ascii="Times New Roman" w:hAnsi="Times New Roman" w:cs="Times New Roman"/>
-          <w:sz w:val="26"/>
-          <w:szCs w:val="26"/>
-        </w:rPr>
-        <w:t xml:space="preserve">the </w:t>
-      </w:r>
-      <w:hyperlink r:id="rId17" w:history="1">
-        <w:r>
-          <w:rPr>
-            <w:rStyle w:val="Hyperlink"/>
-            <w:rFonts w:ascii="Times New Roman" w:hAnsi="Times New Roman" w:cs="Times New Roman"/>
-            <w:i/>
-            <w:sz w:val="26"/>
-            <w:szCs w:val="26"/>
-          </w:rPr>
-          <w:t>Smart Contract Template</w:t>
-        </w:r>
-      </w:hyperlink>
-      <w:r>
-        <w:rPr>
-          <w:rFonts w:ascii="Times New Roman" w:hAnsi="Times New Roman" w:cs="Times New Roman"/>
-          <w:sz w:val="26"/>
-          <w:szCs w:val="26"/>
-        </w:rPr>
-        <w:t xml:space="preserve"> from </w:t>
-      </w:r>
-      <w:r>
-        <w:rPr>
-          <w:rFonts w:ascii="Times New Roman" w:hAnsi="Times New Roman" w:cs="Times New Roman"/>
-          <w:i/>
-          <w:sz w:val="26"/>
-          <w:szCs w:val="26"/>
-        </w:rPr>
-        <w:t>Barclays</w:t>
-      </w:r>
-      <w:r>
-        <w:rPr>
-          <w:rFonts w:ascii="Times New Roman" w:hAnsi="Times New Roman" w:cs="Times New Roman"/>
-          <w:sz w:val="26"/>
-          <w:szCs w:val="26"/>
-        </w:rPr>
-        <w:t xml:space="preserve">, </w:t>
-      </w:r>
-      <w:hyperlink r:id="rId18" w:history="1">
-        <w:r>
-          <w:rPr>
-            <w:rStyle w:val="Hyperlink"/>
-            <w:rFonts w:ascii="Times New Roman" w:hAnsi="Times New Roman" w:cs="Times New Roman"/>
-            <w:i/>
-            <w:sz w:val="26"/>
-            <w:szCs w:val="26"/>
-          </w:rPr>
-          <w:t>CommonAccord</w:t>
-        </w:r>
-      </w:hyperlink>
-      <w:r>
-        <w:rPr>
-          <w:rFonts w:ascii="Times New Roman" w:hAnsi="Times New Roman" w:cs="Times New Roman"/>
-          <w:i/>
-          <w:sz w:val="26"/>
-          <w:szCs w:val="26"/>
-        </w:rPr>
-        <w:t xml:space="preserve">, </w:t>
-      </w:r>
-      <w:hyperlink r:id="rId19" w:history="1">
-        <w:r>
-          <w:rPr>
-            <w:rStyle w:val="Hyperlink"/>
-            <w:rFonts w:ascii="Times New Roman" w:hAnsi="Times New Roman" w:cs="Times New Roman"/>
-            <w:i/>
-            <w:sz w:val="26"/>
-            <w:szCs w:val="26"/>
-          </w:rPr>
-          <w:t>Legalese</w:t>
-        </w:r>
-      </w:hyperlink>
-      <w:r>
-        <w:rPr>
-          <w:rFonts w:ascii="Times New Roman" w:hAnsi="Times New Roman" w:cs="Times New Roman"/>
-          <w:sz w:val="26"/>
-          <w:szCs w:val="26"/>
-        </w:rPr>
-        <w:t xml:space="preserve">, </w:t>
-      </w:r>
-      <w:hyperlink r:id="rId20" w:history="1">
-        <w:r>
-          <w:rPr>
-            <w:rStyle w:val="Hyperlink"/>
-            <w:rFonts w:ascii="Times New Roman" w:hAnsi="Times New Roman" w:cs="Times New Roman"/>
-            <w:i/>
-            <w:sz w:val="26"/>
-            <w:szCs w:val="26"/>
-          </w:rPr>
-          <w:t>EOSIO</w:t>
-        </w:r>
-      </w:hyperlink>
-      <w:r>
-        <w:rPr>
-          <w:rFonts w:ascii="Times New Roman" w:hAnsi="Times New Roman" w:cs="Times New Roman"/>
-          <w:sz w:val="26"/>
-          <w:szCs w:val="26"/>
-        </w:rPr>
-        <w:t xml:space="preserve">, </w:t>
-      </w:r>
-      <w:r>
-        <w:rPr>
-          <w:rFonts w:ascii="Times New Roman" w:hAnsi="Times New Roman" w:cs="Times New Roman"/>
-          <w:sz w:val="26"/>
-          <w:szCs w:val="26"/>
-        </w:rPr>
-        <w:t xml:space="preserve">that plans to </w:t>
-      </w:r>
-      <w:hyperlink r:id="rId21" w:history="1">
-        <w:r>
-          <w:rPr>
-            <w:rStyle w:val="Hyperlink"/>
-            <w:rFonts w:ascii="Times New Roman" w:hAnsi="Times New Roman" w:cs="Times New Roman"/>
-            <w:sz w:val="26"/>
-            <w:szCs w:val="26"/>
-          </w:rPr>
-          <w:t xml:space="preserve">enable </w:t>
-        </w:r>
-        <w:r>
-          <w:rPr>
-            <w:rStyle w:val="Hyperlink"/>
-            <w:rFonts w:ascii="Times New Roman" w:hAnsi="Times New Roman" w:cs="Times New Roman"/>
-            <w:i/>
-            <w:sz w:val="26"/>
-            <w:szCs w:val="26"/>
-          </w:rPr>
-          <w:t>Ricardian Contracts</w:t>
-        </w:r>
-      </w:hyperlink>
-      <w:r>
-        <w:rPr>
-          <w:rFonts w:ascii="Times New Roman" w:hAnsi="Times New Roman" w:cs="Times New Roman"/>
-          <w:sz w:val="26"/>
-          <w:szCs w:val="26"/>
-        </w:rPr>
-        <w:t xml:space="preserve"> on its own platform and </w:t>
-      </w:r>
-      <w:hyperlink r:id="rId22" w:history="1">
-        <w:r>
-          <w:rPr>
-            <w:rStyle w:val="Hyperlink"/>
-            <w:rFonts w:ascii="Times New Roman" w:hAnsi="Times New Roman" w:cs="Times New Roman"/>
-            <w:i/>
-            <w:sz w:val="26"/>
-            <w:szCs w:val="26"/>
-          </w:rPr>
-          <w:t>SmaRT</w:t>
-        </w:r>
-      </w:hyperlink>
-      <w:r>
-        <w:rPr>
-          <w:rFonts w:ascii="Times New Roman" w:hAnsi="Times New Roman" w:cs="Times New Roman"/>
-          <w:sz w:val="26"/>
-          <w:szCs w:val="26"/>
-        </w:rPr>
-        <w:t>.</w:t>
-      </w:r>
-      <w:bookmarkStart w:id="0" w:name="_GoBack"/>
-      <w:bookmarkEnd w:id="0"/>
-    </w:p>
-    <w:p>
-      <w:pPr>
-        <w:pStyle w:val="ListParagraph"/>
         <w:numPr>
           <w:ilvl w:val="1"/>
           <w:numId w:val="4"/>
@@ -4383,7 +4729,16 @@
           <w:sz w:val="26"/>
           <w:szCs w:val="26"/>
         </w:rPr>
-        <w:t>. Their main use still resides under financial transactions on the blockchain, but this is not a limitation as this new type of contract formalize responsibilities as a series of legal terms.</w:t>
+        <w:t xml:space="preserve">. Their main use still resides under financial transactions on </w:t>
+      </w:r>
+      <w:r>
+        <w:rPr>
+          <w:rFonts w:ascii="Times New Roman" w:hAnsi="Times New Roman" w:cs="Times New Roman"/>
+          <w:sz w:val="26"/>
+          <w:szCs w:val="26"/>
+        </w:rPr>
+        <w:lastRenderedPageBreak/>
+        <w:t>the blockchain, but this is not a limitation as this new type of contract formalize responsibilities as a series of legal terms.</w:t>
       </w:r>
       <w:r>
         <w:rPr>
@@ -4437,7 +4792,7 @@
           <w:szCs w:val="26"/>
         </w:rPr>
       </w:pPr>
-      <w:hyperlink r:id="rId23" w:history="1">
+      <w:hyperlink r:id="rId16" w:history="1">
         <w:r>
           <w:rPr>
             <w:rStyle w:val="Hyperlink"/>
@@ -4461,7 +4816,7 @@
           <w:szCs w:val="26"/>
         </w:rPr>
       </w:pPr>
-      <w:hyperlink r:id="rId24" w:history="1">
+      <w:hyperlink r:id="rId17" w:history="1">
         <w:r>
           <w:rPr>
             <w:rStyle w:val="Hyperlink"/>
@@ -4485,7 +4840,7 @@
           <w:szCs w:val="26"/>
         </w:rPr>
       </w:pPr>
-      <w:hyperlink r:id="rId25" w:history="1">
+      <w:hyperlink r:id="rId18" w:history="1">
         <w:r>
           <w:rPr>
             <w:rStyle w:val="Hyperlink"/>
@@ -4509,7 +4864,7 @@
           <w:szCs w:val="26"/>
         </w:rPr>
       </w:pPr>
-      <w:hyperlink r:id="rId26" w:history="1">
+      <w:hyperlink r:id="rId19" w:history="1">
         <w:r>
           <w:rPr>
             <w:rStyle w:val="Hyperlink"/>
@@ -4533,7 +4888,7 @@
           <w:szCs w:val="26"/>
         </w:rPr>
       </w:pPr>
-      <w:hyperlink r:id="rId27" w:history="1">
+      <w:hyperlink r:id="rId20" w:history="1">
         <w:r>
           <w:rPr>
             <w:rStyle w:val="Hyperlink"/>
@@ -4557,7 +4912,7 @@
           <w:szCs w:val="26"/>
         </w:rPr>
       </w:pPr>
-      <w:hyperlink r:id="rId28" w:history="1">
+      <w:hyperlink r:id="rId21" w:history="1">
         <w:r>
           <w:rPr>
             <w:rStyle w:val="Hyperlink"/>
@@ -4581,7 +4936,7 @@
           <w:szCs w:val="26"/>
         </w:rPr>
       </w:pPr>
-      <w:hyperlink r:id="rId29" w:history="1">
+      <w:hyperlink r:id="rId22" w:history="1">
         <w:r>
           <w:rPr>
             <w:rStyle w:val="Hyperlink"/>
@@ -4605,7 +4960,7 @@
           <w:szCs w:val="26"/>
         </w:rPr>
       </w:pPr>
-      <w:hyperlink r:id="rId30" w:history="1">
+      <w:hyperlink r:id="rId23" w:history="1">
         <w:r>
           <w:rPr>
             <w:rStyle w:val="Hyperlink"/>
@@ -4629,7 +4984,7 @@
           <w:szCs w:val="26"/>
         </w:rPr>
       </w:pPr>
-      <w:hyperlink r:id="rId31" w:history="1">
+      <w:hyperlink r:id="rId24" w:history="1">
         <w:r>
           <w:rPr>
             <w:rStyle w:val="Hyperlink"/>
@@ -4657,7 +5012,7 @@
           <w:u w:val="none"/>
         </w:rPr>
       </w:pPr>
-      <w:hyperlink r:id="rId32" w:history="1">
+      <w:hyperlink r:id="rId25" w:history="1">
         <w:r>
           <w:rPr>
             <w:rStyle w:val="Hyperlink"/>
@@ -4682,7 +5037,7 @@
           <w:szCs w:val="26"/>
         </w:rPr>
       </w:pPr>
-      <w:hyperlink r:id="rId33" w:history="1">
+      <w:hyperlink r:id="rId26" w:history="1">
         <w:r>
           <w:rPr>
             <w:rStyle w:val="Hyperlink"/>
@@ -4707,7 +5062,7 @@
           <w:szCs w:val="26"/>
         </w:rPr>
       </w:pPr>
-      <w:hyperlink r:id="rId34" w:history="1">
+      <w:hyperlink r:id="rId27" w:history="1">
         <w:r>
           <w:rPr>
             <w:rStyle w:val="Hyperlink"/>
@@ -4732,7 +5087,7 @@
           <w:szCs w:val="26"/>
         </w:rPr>
       </w:pPr>
-      <w:hyperlink r:id="rId35" w:history="1">
+      <w:hyperlink r:id="rId28" w:history="1">
         <w:r>
           <w:rPr>
             <w:rStyle w:val="Hyperlink"/>
@@ -4760,7 +5115,7 @@
           <w:u w:val="none"/>
         </w:rPr>
       </w:pPr>
-      <w:hyperlink r:id="rId36" w:history="1">
+      <w:hyperlink r:id="rId29" w:history="1">
         <w:r>
           <w:rPr>
             <w:rStyle w:val="Hyperlink"/>
@@ -4785,31 +5140,68 @@
           <w:szCs w:val="26"/>
         </w:rPr>
       </w:pPr>
-      <w:hyperlink r:id="rId37" w:history="1">
+      <w:hyperlink r:id="rId30" w:history="1">
         <w:r>
           <w:rPr>
-            <w:rStyle w:val="Hyperlink"/>
             <w:rFonts w:ascii="Times New Roman" w:hAnsi="Times New Roman" w:cs="Times New Roman"/>
             <w:sz w:val="26"/>
             <w:szCs w:val="26"/>
           </w:rPr>
-          <w:t>https://www.schoenherr.eu/publications/publication-detail/ricardian-contracts-a-smarter-way-to-do-smart-contracts/</w:t>
+          <w:t>https://medium.com/smartz-blog/how-blockchain-and-smart-contracts-can-impact-iot-f9e77ebe02ab</w:t>
         </w:r>
       </w:hyperlink>
     </w:p>
     <w:p>
       <w:pPr>
         <w:pStyle w:val="ListParagraph"/>
-        <w:rPr>
-          <w:rFonts w:ascii="Times New Roman" w:hAnsi="Times New Roman" w:cs="Times New Roman"/>
-          <w:sz w:val="26"/>
-          <w:szCs w:val="26"/>
-        </w:rPr>
-      </w:pPr>
+        <w:numPr>
+          <w:ilvl w:val="0"/>
+          <w:numId w:val="2"/>
+        </w:numPr>
+        <w:rPr>
+          <w:rFonts w:ascii="Times New Roman" w:hAnsi="Times New Roman" w:cs="Times New Roman"/>
+          <w:sz w:val="26"/>
+          <w:szCs w:val="26"/>
+        </w:rPr>
+      </w:pPr>
+      <w:hyperlink r:id="rId31" w:history="1">
+        <w:r>
+          <w:rPr>
+            <w:rFonts w:ascii="Times New Roman" w:hAnsi="Times New Roman" w:cs="Times New Roman"/>
+            <w:sz w:val="26"/>
+            <w:szCs w:val="26"/>
+          </w:rPr>
+          <w:t>https://blockgeeks.com/guides/blockchain-consensus/</w:t>
+        </w:r>
+      </w:hyperlink>
+    </w:p>
+    <w:p>
+      <w:pPr>
+        <w:pStyle w:val="ListParagraph"/>
+        <w:numPr>
+          <w:ilvl w:val="0"/>
+          <w:numId w:val="2"/>
+        </w:numPr>
+        <w:rPr>
+          <w:rFonts w:ascii="Times New Roman" w:hAnsi="Times New Roman" w:cs="Times New Roman"/>
+          <w:sz w:val="26"/>
+          <w:szCs w:val="26"/>
+        </w:rPr>
+      </w:pPr>
+      <w:hyperlink r:id="rId32" w:history="1">
+        <w:r>
+          <w:rPr>
+            <w:rFonts w:ascii="Times New Roman" w:hAnsi="Times New Roman" w:cs="Times New Roman"/>
+            <w:sz w:val="26"/>
+            <w:szCs w:val="26"/>
+          </w:rPr>
+          <w:t>https://arxiv.org/pdf/1901.10582.pdf</w:t>
+        </w:r>
+      </w:hyperlink>
     </w:p>
     <w:sectPr>
-      <w:headerReference w:type="default" r:id="rId38"/>
-      <w:footerReference w:type="default" r:id="rId39"/>
+      <w:headerReference w:type="default" r:id="rId33"/>
+      <w:footerReference w:type="default" r:id="rId34"/>
       <w:pgSz w:w="12240" w:h="15840"/>
       <w:pgMar w:top="1440" w:right="1440" w:bottom="1440" w:left="1440" w:header="708" w:footer="708" w:gutter="0"/>
       <w:cols w:space="708"/>
@@ -4892,6 +5284,118 @@
 <file path=word/numbering.xml><?xml version="1.0" encoding="utf-8"?>
 <w:numbering xmlns:wpc="http://schemas.microsoft.com/office/word/2010/wordprocessingCanvas" xmlns:cx="http://schemas.microsoft.com/office/drawing/2014/chartex" xmlns:cx1="http://schemas.microsoft.com/office/drawing/2015/9/8/chartex" xmlns:mc="http://schemas.openxmlformats.org/markup-compatibility/2006" xmlns:o="urn:schemas-microsoft-com:office:office" xmlns:r="http://schemas.openxmlformats.org/officeDocument/2006/relationships" xmlns:m="http://schemas.openxmlformats.org/officeDocument/2006/math" xmlns:v="urn:schemas-microsoft-com:vml" xmlns:wp14="http://schemas.microsoft.com/office/word/2010/wordprocessingDrawing" xmlns:wp="http://schemas.openxmlformats.org/drawingml/2006/wordprocessingDrawing" xmlns:w10="urn:schemas-microsoft-com:office:word" xmlns:w="http://schemas.openxmlformats.org/wordprocessingml/2006/main" xmlns:w14="http://schemas.microsoft.com/office/word/2010/wordml" xmlns:w15="http://schemas.microsoft.com/office/word/2012/wordml" xmlns:w16se="http://schemas.microsoft.com/office/word/2015/wordml/symex" xmlns:wpg="http://schemas.microsoft.com/office/word/2010/wordprocessingGroup" xmlns:wpi="http://schemas.microsoft.com/office/word/2010/wordprocessingInk" xmlns:wne="http://schemas.microsoft.com/office/word/2006/wordml" xmlns:wps="http://schemas.microsoft.com/office/word/2010/wordprocessingShape" mc:Ignorable="w14 w15 w16se wp14">
   <w:abstractNum w:abstractNumId="0" w15:restartNumberingAfterBreak="0">
+    <w:nsid w:val="0B240C15"/>
+    <w:multiLevelType w:val="hybridMultilevel"/>
+    <w:tmpl w:val="D9924636"/>
+    <w:lvl w:ilvl="0" w:tplc="F07C723C">
+      <w:numFmt w:val="bullet"/>
+      <w:lvlText w:val="-"/>
+      <w:lvlJc w:val="left"/>
+      <w:pPr>
+        <w:ind w:left="1440" w:hanging="360"/>
+      </w:pPr>
+      <w:rPr>
+        <w:rFonts w:ascii="Calibri" w:eastAsiaTheme="minorHAnsi" w:hAnsi="Calibri" w:cstheme="minorBidi" w:hint="default"/>
+      </w:rPr>
+    </w:lvl>
+    <w:lvl w:ilvl="1" w:tplc="04090003" w:tentative="1">
+      <w:start w:val="1"/>
+      <w:numFmt w:val="bullet"/>
+      <w:lvlText w:val="o"/>
+      <w:lvlJc w:val="left"/>
+      <w:pPr>
+        <w:ind w:left="2160" w:hanging="360"/>
+      </w:pPr>
+      <w:rPr>
+        <w:rFonts w:ascii="Courier New" w:hAnsi="Courier New" w:cs="Courier New" w:hint="default"/>
+      </w:rPr>
+    </w:lvl>
+    <w:lvl w:ilvl="2" w:tplc="04090005" w:tentative="1">
+      <w:start w:val="1"/>
+      <w:numFmt w:val="bullet"/>
+      <w:lvlText w:val=""/>
+      <w:lvlJc w:val="left"/>
+      <w:pPr>
+        <w:ind w:left="2880" w:hanging="360"/>
+      </w:pPr>
+      <w:rPr>
+        <w:rFonts w:ascii="Wingdings" w:hAnsi="Wingdings" w:hint="default"/>
+      </w:rPr>
+    </w:lvl>
+    <w:lvl w:ilvl="3" w:tplc="04090001" w:tentative="1">
+      <w:start w:val="1"/>
+      <w:numFmt w:val="bullet"/>
+      <w:lvlText w:val=""/>
+      <w:lvlJc w:val="left"/>
+      <w:pPr>
+        <w:ind w:left="3600" w:hanging="360"/>
+      </w:pPr>
+      <w:rPr>
+        <w:rFonts w:ascii="Symbol" w:hAnsi="Symbol" w:hint="default"/>
+      </w:rPr>
+    </w:lvl>
+    <w:lvl w:ilvl="4" w:tplc="04090003" w:tentative="1">
+      <w:start w:val="1"/>
+      <w:numFmt w:val="bullet"/>
+      <w:lvlText w:val="o"/>
+      <w:lvlJc w:val="left"/>
+      <w:pPr>
+        <w:ind w:left="4320" w:hanging="360"/>
+      </w:pPr>
+      <w:rPr>
+        <w:rFonts w:ascii="Courier New" w:hAnsi="Courier New" w:cs="Courier New" w:hint="default"/>
+      </w:rPr>
+    </w:lvl>
+    <w:lvl w:ilvl="5" w:tplc="04090005" w:tentative="1">
+      <w:start w:val="1"/>
+      <w:numFmt w:val="bullet"/>
+      <w:lvlText w:val=""/>
+      <w:lvlJc w:val="left"/>
+      <w:pPr>
+        <w:ind w:left="5040" w:hanging="360"/>
+      </w:pPr>
+      <w:rPr>
+        <w:rFonts w:ascii="Wingdings" w:hAnsi="Wingdings" w:hint="default"/>
+      </w:rPr>
+    </w:lvl>
+    <w:lvl w:ilvl="6" w:tplc="04090001" w:tentative="1">
+      <w:start w:val="1"/>
+      <w:numFmt w:val="bullet"/>
+      <w:lvlText w:val=""/>
+      <w:lvlJc w:val="left"/>
+      <w:pPr>
+        <w:ind w:left="5760" w:hanging="360"/>
+      </w:pPr>
+      <w:rPr>
+        <w:rFonts w:ascii="Symbol" w:hAnsi="Symbol" w:hint="default"/>
+      </w:rPr>
+    </w:lvl>
+    <w:lvl w:ilvl="7" w:tplc="04090003" w:tentative="1">
+      <w:start w:val="1"/>
+      <w:numFmt w:val="bullet"/>
+      <w:lvlText w:val="o"/>
+      <w:lvlJc w:val="left"/>
+      <w:pPr>
+        <w:ind w:left="6480" w:hanging="360"/>
+      </w:pPr>
+      <w:rPr>
+        <w:rFonts w:ascii="Courier New" w:hAnsi="Courier New" w:cs="Courier New" w:hint="default"/>
+      </w:rPr>
+    </w:lvl>
+    <w:lvl w:ilvl="8" w:tplc="04090005" w:tentative="1">
+      <w:start w:val="1"/>
+      <w:numFmt w:val="bullet"/>
+      <w:lvlText w:val=""/>
+      <w:lvlJc w:val="left"/>
+      <w:pPr>
+        <w:ind w:left="7200" w:hanging="360"/>
+      </w:pPr>
+      <w:rPr>
+        <w:rFonts w:ascii="Wingdings" w:hAnsi="Wingdings" w:hint="default"/>
+      </w:rPr>
+    </w:lvl>
+  </w:abstractNum>
+  <w:abstractNum w:abstractNumId="1" w15:restartNumberingAfterBreak="0">
     <w:nsid w:val="1B15321D"/>
     <w:multiLevelType w:val="hybridMultilevel"/>
     <w:tmpl w:val="ABF682CE"/>
@@ -4981,7 +5485,7 @@
       </w:pPr>
     </w:lvl>
   </w:abstractNum>
-  <w:abstractNum w:abstractNumId="1" w15:restartNumberingAfterBreak="0">
+  <w:abstractNum w:abstractNumId="2" w15:restartNumberingAfterBreak="0">
     <w:nsid w:val="496C7CDA"/>
     <w:multiLevelType w:val="hybridMultilevel"/>
     <w:tmpl w:val="37646C8E"/>
@@ -5067,7 +5571,7 @@
       </w:pPr>
     </w:lvl>
   </w:abstractNum>
-  <w:abstractNum w:abstractNumId="2" w15:restartNumberingAfterBreak="0">
+  <w:abstractNum w:abstractNumId="3" w15:restartNumberingAfterBreak="0">
     <w:nsid w:val="55B3734B"/>
     <w:multiLevelType w:val="hybridMultilevel"/>
     <w:tmpl w:val="CE4E205A"/>
@@ -5153,7 +5657,7 @@
       </w:pPr>
     </w:lvl>
   </w:abstractNum>
-  <w:abstractNum w:abstractNumId="3" w15:restartNumberingAfterBreak="0">
+  <w:abstractNum w:abstractNumId="4" w15:restartNumberingAfterBreak="0">
     <w:nsid w:val="67696D04"/>
     <w:multiLevelType w:val="multilevel"/>
     <w:tmpl w:val="0409001F"/>
@@ -5239,7 +5743,93 @@
       </w:pPr>
     </w:lvl>
   </w:abstractNum>
-  <w:abstractNum w:abstractNumId="4" w15:restartNumberingAfterBreak="0">
+  <w:abstractNum w:abstractNumId="5" w15:restartNumberingAfterBreak="0">
+    <w:nsid w:val="6B777B52"/>
+    <w:multiLevelType w:val="multilevel"/>
+    <w:tmpl w:val="0409001F"/>
+    <w:lvl w:ilvl="0">
+      <w:start w:val="1"/>
+      <w:numFmt w:val="decimal"/>
+      <w:lvlText w:val="%1."/>
+      <w:lvlJc w:val="left"/>
+      <w:pPr>
+        <w:ind w:left="720" w:hanging="360"/>
+      </w:pPr>
+    </w:lvl>
+    <w:lvl w:ilvl="1">
+      <w:start w:val="1"/>
+      <w:numFmt w:val="decimal"/>
+      <w:lvlText w:val="%1.%2."/>
+      <w:lvlJc w:val="left"/>
+      <w:pPr>
+        <w:ind w:left="1152" w:hanging="432"/>
+      </w:pPr>
+    </w:lvl>
+    <w:lvl w:ilvl="2">
+      <w:start w:val="1"/>
+      <w:numFmt w:val="decimal"/>
+      <w:lvlText w:val="%1.%2.%3."/>
+      <w:lvlJc w:val="left"/>
+      <w:pPr>
+        <w:ind w:left="1584" w:hanging="504"/>
+      </w:pPr>
+    </w:lvl>
+    <w:lvl w:ilvl="3">
+      <w:start w:val="1"/>
+      <w:numFmt w:val="decimal"/>
+      <w:lvlText w:val="%1.%2.%3.%4."/>
+      <w:lvlJc w:val="left"/>
+      <w:pPr>
+        <w:ind w:left="2088" w:hanging="648"/>
+      </w:pPr>
+    </w:lvl>
+    <w:lvl w:ilvl="4">
+      <w:start w:val="1"/>
+      <w:numFmt w:val="decimal"/>
+      <w:lvlText w:val="%1.%2.%3.%4.%5."/>
+      <w:lvlJc w:val="left"/>
+      <w:pPr>
+        <w:ind w:left="2592" w:hanging="792"/>
+      </w:pPr>
+    </w:lvl>
+    <w:lvl w:ilvl="5">
+      <w:start w:val="1"/>
+      <w:numFmt w:val="decimal"/>
+      <w:lvlText w:val="%1.%2.%3.%4.%5.%6."/>
+      <w:lvlJc w:val="left"/>
+      <w:pPr>
+        <w:ind w:left="3096" w:hanging="936"/>
+      </w:pPr>
+    </w:lvl>
+    <w:lvl w:ilvl="6">
+      <w:start w:val="1"/>
+      <w:numFmt w:val="decimal"/>
+      <w:lvlText w:val="%1.%2.%3.%4.%5.%6.%7."/>
+      <w:lvlJc w:val="left"/>
+      <w:pPr>
+        <w:ind w:left="3600" w:hanging="1080"/>
+      </w:pPr>
+    </w:lvl>
+    <w:lvl w:ilvl="7">
+      <w:start w:val="1"/>
+      <w:numFmt w:val="decimal"/>
+      <w:lvlText w:val="%1.%2.%3.%4.%5.%6.%7.%8."/>
+      <w:lvlJc w:val="left"/>
+      <w:pPr>
+        <w:ind w:left="4104" w:hanging="1224"/>
+      </w:pPr>
+    </w:lvl>
+    <w:lvl w:ilvl="8">
+      <w:start w:val="1"/>
+      <w:numFmt w:val="decimal"/>
+      <w:lvlText w:val="%1.%2.%3.%4.%5.%6.%7.%8.%9."/>
+      <w:lvlJc w:val="left"/>
+      <w:pPr>
+        <w:ind w:left="4680" w:hanging="1440"/>
+      </w:pPr>
+    </w:lvl>
+  </w:abstractNum>
+  <w:abstractNum w:abstractNumId="6" w15:restartNumberingAfterBreak="0">
     <w:nsid w:val="74830E4A"/>
     <w:multiLevelType w:val="hybridMultilevel"/>
     <w:tmpl w:val="C83C2056"/>
@@ -5328,20 +5918,118 @@
       </w:pPr>
     </w:lvl>
   </w:abstractNum>
+  <w:abstractNum w:abstractNumId="7" w15:restartNumberingAfterBreak="0">
+    <w:nsid w:val="7E9C6958"/>
+    <w:multiLevelType w:val="hybridMultilevel"/>
+    <w:tmpl w:val="D24C26AC"/>
+    <w:lvl w:ilvl="0" w:tplc="0418000F">
+      <w:start w:val="1"/>
+      <w:numFmt w:val="decimal"/>
+      <w:lvlText w:val="%1."/>
+      <w:lvlJc w:val="left"/>
+      <w:pPr>
+        <w:ind w:left="720" w:hanging="360"/>
+      </w:pPr>
+      <w:rPr>
+        <w:rFonts w:hint="default"/>
+      </w:rPr>
+    </w:lvl>
+    <w:lvl w:ilvl="1" w:tplc="04180019" w:tentative="1">
+      <w:start w:val="1"/>
+      <w:numFmt w:val="lowerLetter"/>
+      <w:lvlText w:val="%2."/>
+      <w:lvlJc w:val="left"/>
+      <w:pPr>
+        <w:ind w:left="1440" w:hanging="360"/>
+      </w:pPr>
+    </w:lvl>
+    <w:lvl w:ilvl="2" w:tplc="0418001B" w:tentative="1">
+      <w:start w:val="1"/>
+      <w:numFmt w:val="lowerRoman"/>
+      <w:lvlText w:val="%3."/>
+      <w:lvlJc w:val="right"/>
+      <w:pPr>
+        <w:ind w:left="2160" w:hanging="180"/>
+      </w:pPr>
+    </w:lvl>
+    <w:lvl w:ilvl="3" w:tplc="0418000F" w:tentative="1">
+      <w:start w:val="1"/>
+      <w:numFmt w:val="decimal"/>
+      <w:lvlText w:val="%4."/>
+      <w:lvlJc w:val="left"/>
+      <w:pPr>
+        <w:ind w:left="2880" w:hanging="360"/>
+      </w:pPr>
+    </w:lvl>
+    <w:lvl w:ilvl="4" w:tplc="04180019" w:tentative="1">
+      <w:start w:val="1"/>
+      <w:numFmt w:val="lowerLetter"/>
+      <w:lvlText w:val="%5."/>
+      <w:lvlJc w:val="left"/>
+      <w:pPr>
+        <w:ind w:left="3600" w:hanging="360"/>
+      </w:pPr>
+    </w:lvl>
+    <w:lvl w:ilvl="5" w:tplc="0418001B" w:tentative="1">
+      <w:start w:val="1"/>
+      <w:numFmt w:val="lowerRoman"/>
+      <w:lvlText w:val="%6."/>
+      <w:lvlJc w:val="right"/>
+      <w:pPr>
+        <w:ind w:left="4320" w:hanging="180"/>
+      </w:pPr>
+    </w:lvl>
+    <w:lvl w:ilvl="6" w:tplc="0418000F" w:tentative="1">
+      <w:start w:val="1"/>
+      <w:numFmt w:val="decimal"/>
+      <w:lvlText w:val="%7."/>
+      <w:lvlJc w:val="left"/>
+      <w:pPr>
+        <w:ind w:left="5040" w:hanging="360"/>
+      </w:pPr>
+    </w:lvl>
+    <w:lvl w:ilvl="7" w:tplc="04180019" w:tentative="1">
+      <w:start w:val="1"/>
+      <w:numFmt w:val="lowerLetter"/>
+      <w:lvlText w:val="%8."/>
+      <w:lvlJc w:val="left"/>
+      <w:pPr>
+        <w:ind w:left="5760" w:hanging="360"/>
+      </w:pPr>
+    </w:lvl>
+    <w:lvl w:ilvl="8" w:tplc="0418001B" w:tentative="1">
+      <w:start w:val="1"/>
+      <w:numFmt w:val="lowerRoman"/>
+      <w:lvlText w:val="%9."/>
+      <w:lvlJc w:val="right"/>
+      <w:pPr>
+        <w:ind w:left="6480" w:hanging="180"/>
+      </w:pPr>
+    </w:lvl>
+  </w:abstractNum>
   <w:num w:numId="1">
+    <w:abstractNumId w:val="3"/>
+  </w:num>
+  <w:num w:numId="2">
     <w:abstractNumId w:val="2"/>
   </w:num>
-  <w:num w:numId="2">
+  <w:num w:numId="3">
     <w:abstractNumId w:val="1"/>
   </w:num>
-  <w:num w:numId="3">
+  <w:num w:numId="4">
+    <w:abstractNumId w:val="4"/>
+  </w:num>
+  <w:num w:numId="5">
+    <w:abstractNumId w:val="6"/>
+  </w:num>
+  <w:num w:numId="6">
     <w:abstractNumId w:val="0"/>
   </w:num>
-  <w:num w:numId="4">
-    <w:abstractNumId w:val="3"/>
+  <w:num w:numId="7">
+    <w:abstractNumId w:val="7"/>
   </w:num>
-  <w:num w:numId="5">
-    <w:abstractNumId w:val="4"/>
+  <w:num w:numId="8">
+    <w:abstractNumId w:val="5"/>
   </w:num>
 </w:numbering>
 </file>
@@ -5740,6 +6428,27 @@
     <w:name w:val="Normal"/>
     <w:qFormat/>
   </w:style>
+  <w:style w:type="paragraph" w:styleId="Heading1">
+    <w:name w:val="heading 1"/>
+    <w:basedOn w:val="Normal"/>
+    <w:next w:val="Normal"/>
+    <w:link w:val="Heading1Char"/>
+    <w:uiPriority w:val="9"/>
+    <w:qFormat/>
+    <w:rsid w:val="00C81806"/>
+    <w:pPr>
+      <w:keepNext/>
+      <w:keepLines/>
+      <w:spacing w:before="240" w:after="0"/>
+      <w:outlineLvl w:val="0"/>
+    </w:pPr>
+    <w:rPr>
+      <w:rFonts w:asciiTheme="majorHAnsi" w:eastAsiaTheme="majorEastAsia" w:hAnsiTheme="majorHAnsi" w:cstheme="majorBidi"/>
+      <w:color w:val="2E74B5" w:themeColor="accent1" w:themeShade="BF"/>
+      <w:sz w:val="32"/>
+      <w:szCs w:val="32"/>
+    </w:rPr>
+  </w:style>
   <w:style w:type="character" w:default="1" w:styleId="DefaultParagraphFont">
     <w:name w:val="Default Paragraph Font"/>
     <w:uiPriority w:val="1"/>
@@ -6063,6 +6772,19 @@
       <w:szCs w:val="18"/>
     </w:rPr>
   </w:style>
+  <w:style w:type="character" w:customStyle="1" w:styleId="Heading1Char">
+    <w:name w:val="Heading 1 Char"/>
+    <w:basedOn w:val="DefaultParagraphFont"/>
+    <w:link w:val="Heading1"/>
+    <w:uiPriority w:val="9"/>
+    <w:rsid w:val="00C81806"/>
+    <w:rPr>
+      <w:rFonts w:asciiTheme="majorHAnsi" w:eastAsiaTheme="majorEastAsia" w:hAnsiTheme="majorHAnsi" w:cstheme="majorBidi"/>
+      <w:color w:val="2E74B5" w:themeColor="accent1" w:themeShade="BF"/>
+      <w:sz w:val="32"/>
+      <w:szCs w:val="32"/>
+    </w:rPr>
+  </w:style>
 </w:styles>
 </file>
 
@@ -6332,7 +7054,7 @@
 </file>
 
 <file path=customXml/itemProps1.xml><?xml version="1.0" encoding="utf-8"?>
-<ds:datastoreItem xmlns:ds="http://schemas.openxmlformats.org/officeDocument/2006/customXml" ds:itemID="{444B0659-F55C-4CEE-93EC-5FC21E4933F8}">
+<ds:datastoreItem xmlns:ds="http://schemas.openxmlformats.org/officeDocument/2006/customXml" ds:itemID="{66CDAD3E-9712-4116-B95E-55BF3433A3EC}">
   <ds:schemaRefs>
     <ds:schemaRef ds:uri="http://schemas.openxmlformats.org/officeDocument/2006/bibliography"/>
   </ds:schemaRefs>

</xml_diff>